<commit_message>
atualização desafio 14, tabelas
</commit_message>
<xml_diff>
--- a/Estudos de HTML,CSS.docx
+++ b/Estudos de HTML,CSS.docx
@@ -9304,33 +9304,7 @@
           <w:lang w:eastAsia="pt-BR"/>
           <w14:ligatures w14:val="none"/>
         </w:rPr>
-        <w:t xml:space="preserve"> I </w:t>
-      </w:r>
-      <w:proofErr w:type="spellStart"/>
-      <w:r>
-        <w:rPr>
-          <w:rFonts w:ascii="Consolas" w:eastAsia="Times New Roman" w:hAnsi="Consolas" w:cs="Times New Roman"/>
-          <w:color w:val="6A9955"/>
-          <w:kern w:val="0"/>
-          <w:sz w:val="21"/>
-          <w:szCs w:val="21"/>
-          <w:lang w:eastAsia="pt-BR"/>
-          <w14:ligatures w14:val="none"/>
-        </w:rPr>
-        <w:t>i</w:t>
-      </w:r>
-      <w:proofErr w:type="spellEnd"/>
-      <w:r>
-        <w:rPr>
-          <w:rFonts w:ascii="Consolas" w:eastAsia="Times New Roman" w:hAnsi="Consolas" w:cs="Times New Roman"/>
-          <w:color w:val="6A9955"/>
-          <w:kern w:val="0"/>
-          <w:sz w:val="21"/>
-          <w:szCs w:val="21"/>
-          <w:lang w:eastAsia="pt-BR"/>
-          <w14:ligatures w14:val="none"/>
-        </w:rPr>
-        <w:t>--&gt;</w:t>
+        <w:t xml:space="preserve"> I i--&gt;</w:t>
       </w:r>
     </w:p>
     <w:p>
@@ -27867,33 +27841,7 @@
           <w:lang w:eastAsia="pt-BR"/>
           <w14:ligatures w14:val="none"/>
         </w:rPr>
-        <w:t xml:space="preserve">= pixel, </w:t>
-      </w:r>
-      <w:proofErr w:type="spellStart"/>
-      <w:r>
-        <w:rPr>
-          <w:rFonts w:ascii="Consolas" w:eastAsia="Times New Roman" w:hAnsi="Consolas" w:cs="Times New Roman"/>
-          <w:color w:val="6A9955"/>
-          <w:kern w:val="0"/>
-          <w:sz w:val="21"/>
-          <w:szCs w:val="21"/>
-          <w:lang w:eastAsia="pt-BR"/>
-          <w14:ligatures w14:val="none"/>
-        </w:rPr>
-        <w:t>pt</w:t>
-      </w:r>
-      <w:proofErr w:type="spellEnd"/>
-      <w:r>
-        <w:rPr>
-          <w:rFonts w:ascii="Consolas" w:eastAsia="Times New Roman" w:hAnsi="Consolas" w:cs="Times New Roman"/>
-          <w:color w:val="6A9955"/>
-          <w:kern w:val="0"/>
-          <w:sz w:val="21"/>
-          <w:szCs w:val="21"/>
-          <w:lang w:eastAsia="pt-BR"/>
-          <w14:ligatures w14:val="none"/>
-        </w:rPr>
-        <w:t>= pontos)</w:t>
+        <w:t>= pixel, pt= pontos)</w:t>
       </w:r>
     </w:p>
     <w:p>
@@ -49439,31 +49387,7 @@
           <w:sz w:val="28"/>
           <w:szCs w:val="28"/>
         </w:rPr>
-        <w:t>EXER2</w:t>
-      </w:r>
-      <w:r>
-        <w:rPr>
-          <w:rFonts w:ascii="Aptos" w:hAnsi="Aptos"/>
-          <w:sz w:val="28"/>
-          <w:szCs w:val="28"/>
-        </w:rPr>
-        <w:t>2</w:t>
-      </w:r>
-      <w:r>
-        <w:rPr>
-          <w:rFonts w:ascii="Aptos" w:hAnsi="Aptos"/>
-          <w:sz w:val="28"/>
-          <w:szCs w:val="28"/>
-        </w:rPr>
-        <w:t xml:space="preserve"> </w:t>
-      </w:r>
-      <w:r>
-        <w:rPr>
-          <w:rFonts w:ascii="Aptos" w:hAnsi="Aptos"/>
-          <w:sz w:val="28"/>
-          <w:szCs w:val="28"/>
-        </w:rPr>
-        <w:t>FUNDO001</w:t>
+        <w:t>EXER22 FUNDO001</w:t>
       </w:r>
     </w:p>
     <w:p>
@@ -50033,23 +49957,7 @@
           <w:sz w:val="28"/>
           <w:szCs w:val="28"/>
         </w:rPr>
-        <w:t>repetir</w:t>
-      </w:r>
-      <w:r>
-        <w:rPr>
-          <w:rFonts w:ascii="Aptos" w:hAnsi="Aptos"/>
-          <w:sz w:val="28"/>
-          <w:szCs w:val="28"/>
-        </w:rPr>
-        <w:t xml:space="preserve"> em y</w:t>
-      </w:r>
-      <w:r>
-        <w:rPr>
-          <w:rFonts w:ascii="Aptos" w:hAnsi="Aptos"/>
-          <w:sz w:val="28"/>
-          <w:szCs w:val="28"/>
-        </w:rPr>
-        <w:t>)</w:t>
+        <w:t>repetir em y)</w:t>
       </w:r>
     </w:p>
     <w:p>
@@ -50078,16 +49986,7 @@
           <w:sz w:val="28"/>
           <w:szCs w:val="28"/>
         </w:rPr>
-        <w:t>-</w:t>
-      </w:r>
-      <w:r>
-        <w:rPr>
-          <w:rFonts w:ascii="Aptos" w:hAnsi="Aptos"/>
-          <w:color w:val="FF0000"/>
-          <w:sz w:val="28"/>
-          <w:szCs w:val="28"/>
-        </w:rPr>
-        <w:t xml:space="preserve">x </w:t>
+        <w:t xml:space="preserve">-x </w:t>
       </w:r>
       <w:r>
         <w:rPr>
@@ -50103,23 +50002,7 @@
           <w:sz w:val="28"/>
           <w:szCs w:val="28"/>
         </w:rPr>
-        <w:t xml:space="preserve">repetir em </w:t>
-      </w:r>
-      <w:r>
-        <w:rPr>
-          <w:rFonts w:ascii="Aptos" w:hAnsi="Aptos"/>
-          <w:sz w:val="28"/>
-          <w:szCs w:val="28"/>
-        </w:rPr>
-        <w:t>x</w:t>
-      </w:r>
-      <w:r>
-        <w:rPr>
-          <w:rFonts w:ascii="Aptos" w:hAnsi="Aptos"/>
-          <w:sz w:val="28"/>
-          <w:szCs w:val="28"/>
-        </w:rPr>
-        <w:t>)</w:t>
+        <w:t>repetir em x)</w:t>
       </w:r>
     </w:p>
     <w:p>
@@ -50830,15 +50713,7 @@
           <w:sz w:val="28"/>
           <w:szCs w:val="28"/>
         </w:rPr>
-        <w:t>FUNDO00</w:t>
-      </w:r>
-      <w:r>
-        <w:rPr>
-          <w:rFonts w:ascii="Aptos" w:hAnsi="Aptos"/>
-          <w:sz w:val="28"/>
-          <w:szCs w:val="28"/>
-        </w:rPr>
-        <w:t>3</w:t>
+        <w:t>FUNDO003</w:t>
       </w:r>
     </w:p>
     <w:p>
@@ -51093,15 +50968,7 @@
           <w:sz w:val="28"/>
           <w:szCs w:val="28"/>
         </w:rPr>
-        <w:t>-</w:t>
-      </w:r>
-      <w:r>
-        <w:rPr>
-          <w:rFonts w:ascii="Aptos" w:hAnsi="Aptos"/>
-          <w:sz w:val="28"/>
-          <w:szCs w:val="28"/>
-        </w:rPr>
-        <w:t>center</w:t>
+        <w:t>-center</w:t>
       </w:r>
     </w:p>
     <w:p>
@@ -51128,15 +50995,7 @@
           <w:sz w:val="28"/>
           <w:szCs w:val="28"/>
         </w:rPr>
-        <w:t>-</w:t>
-      </w:r>
-      <w:r>
-        <w:rPr>
-          <w:rFonts w:ascii="Aptos" w:hAnsi="Aptos"/>
-          <w:sz w:val="28"/>
-          <w:szCs w:val="28"/>
-        </w:rPr>
-        <w:t>botton</w:t>
+        <w:t>-botton</w:t>
       </w:r>
     </w:p>
     <w:p>
@@ -53428,7 +53287,23 @@
           <w:sz w:val="28"/>
           <w:szCs w:val="28"/>
         </w:rPr>
-        <w:t>Backgtoud</w:t>
+        <w:t>Backg</w:t>
+      </w:r>
+      <w:r>
+        <w:rPr>
+          <w:rFonts w:ascii="Aptos" w:hAnsi="Aptos"/>
+          <w:sz w:val="28"/>
+          <w:szCs w:val="28"/>
+        </w:rPr>
+        <w:t>r</w:t>
+      </w:r>
+      <w:r>
+        <w:rPr>
+          <w:rFonts w:ascii="Aptos" w:hAnsi="Aptos"/>
+          <w:sz w:val="28"/>
+          <w:szCs w:val="28"/>
+        </w:rPr>
+        <w:t>oud</w:t>
       </w:r>
       <w:proofErr w:type="spellEnd"/>
       <w:r>
@@ -53935,15 +53810,15 @@
       <w:pPr>
         <w:rPr>
           <w:rFonts w:ascii="Aptos" w:hAnsi="Aptos"/>
-          <w:sz w:val="28"/>
-          <w:szCs w:val="28"/>
-        </w:rPr>
-      </w:pPr>
-      <w:r>
-        <w:rPr>
-          <w:rFonts w:ascii="Aptos" w:hAnsi="Aptos"/>
-          <w:sz w:val="28"/>
-          <w:szCs w:val="28"/>
+          <w:sz w:val="40"/>
+          <w:szCs w:val="40"/>
+        </w:rPr>
+      </w:pPr>
+      <w:r>
+        <w:rPr>
+          <w:rFonts w:ascii="Aptos" w:hAnsi="Aptos"/>
+          <w:sz w:val="40"/>
+          <w:szCs w:val="40"/>
           <w:highlight w:val="yellow"/>
         </w:rPr>
         <w:t>DIV /SECTION CENTRALIZADA</w:t>
@@ -56300,31 +56175,7 @@
           <w:sz w:val="28"/>
           <w:szCs w:val="28"/>
         </w:rPr>
-        <w:t>EXER2</w:t>
-      </w:r>
-      <w:r>
-        <w:rPr>
-          <w:rFonts w:ascii="Aptos" w:hAnsi="Aptos"/>
-          <w:sz w:val="28"/>
-          <w:szCs w:val="28"/>
-        </w:rPr>
-        <w:t>3</w:t>
-      </w:r>
-      <w:r>
-        <w:rPr>
-          <w:rFonts w:ascii="Aptos" w:hAnsi="Aptos"/>
-          <w:sz w:val="28"/>
-          <w:szCs w:val="28"/>
-        </w:rPr>
-        <w:t xml:space="preserve"> </w:t>
-      </w:r>
-      <w:r>
-        <w:rPr>
-          <w:rFonts w:ascii="Aptos" w:hAnsi="Aptos"/>
-          <w:sz w:val="28"/>
-          <w:szCs w:val="28"/>
-        </w:rPr>
-        <w:t>TABELA001</w:t>
+        <w:t>EXER23 TABELA001</w:t>
       </w:r>
     </w:p>
     <w:p>

</xml_diff>

<commit_message>
pequena adição de tag
</commit_message>
<xml_diff>
--- a/Estudos de HTML,CSS.docx
+++ b/Estudos de HTML,CSS.docx
@@ -8756,6 +8756,295 @@
           <w:szCs w:val="28"/>
         </w:rPr>
       </w:pPr>
+      <w:r>
+        <w:rPr>
+          <w:rFonts w:ascii="Aptos" w:hAnsi="Aptos"/>
+          <w:sz w:val="28"/>
+          <w:szCs w:val="28"/>
+        </w:rPr>
+        <w:t xml:space="preserve">Pode usar também o </w:t>
+      </w:r>
+      <w:proofErr w:type="spellStart"/>
+      <w:r>
+        <w:rPr>
+          <w:rFonts w:ascii="Aptos" w:hAnsi="Aptos"/>
+          <w:sz w:val="28"/>
+          <w:szCs w:val="28"/>
+        </w:rPr>
+        <w:t>Span</w:t>
+      </w:r>
+      <w:proofErr w:type="spellEnd"/>
+    </w:p>
+    <w:p>
+      <w:pPr>
+        <w:shd w:val="clear" w:color="auto" w:fill="1F1F1F"/>
+        <w:spacing w:after="0" w:line="285" w:lineRule="atLeast"/>
+        <w:rPr>
+          <w:rFonts w:ascii="Consolas" w:eastAsia="Times New Roman" w:hAnsi="Consolas" w:cs="Times New Roman"/>
+          <w:color w:val="CCCCCC"/>
+          <w:kern w:val="0"/>
+          <w:sz w:val="21"/>
+          <w:szCs w:val="21"/>
+          <w:lang w:eastAsia="pt-BR"/>
+          <w14:ligatures w14:val="none"/>
+        </w:rPr>
+      </w:pPr>
+      <w:r>
+        <w:rPr>
+          <w:rFonts w:ascii="Consolas" w:eastAsia="Times New Roman" w:hAnsi="Consolas" w:cs="Times New Roman"/>
+          <w:color w:val="808080"/>
+          <w:kern w:val="0"/>
+          <w:sz w:val="21"/>
+          <w:szCs w:val="21"/>
+          <w:lang w:eastAsia="pt-BR"/>
+          <w14:ligatures w14:val="none"/>
+        </w:rPr>
+        <w:t>&lt;</w:t>
+      </w:r>
+      <w:r>
+        <w:rPr>
+          <w:rFonts w:ascii="Consolas" w:eastAsia="Times New Roman" w:hAnsi="Consolas" w:cs="Times New Roman"/>
+          <w:color w:val="569CD6"/>
+          <w:kern w:val="0"/>
+          <w:sz w:val="21"/>
+          <w:szCs w:val="21"/>
+          <w:lang w:eastAsia="pt-BR"/>
+          <w14:ligatures w14:val="none"/>
+        </w:rPr>
+        <w:t>p</w:t>
+      </w:r>
+      <w:r>
+        <w:rPr>
+          <w:rFonts w:ascii="Consolas" w:eastAsia="Times New Roman" w:hAnsi="Consolas" w:cs="Times New Roman"/>
+          <w:color w:val="808080"/>
+          <w:kern w:val="0"/>
+          <w:sz w:val="21"/>
+          <w:szCs w:val="21"/>
+          <w:lang w:eastAsia="pt-BR"/>
+          <w14:ligatures w14:val="none"/>
+        </w:rPr>
+        <w:t>&gt;&lt;</w:t>
+      </w:r>
+      <w:proofErr w:type="spellStart"/>
+      <w:r>
+        <w:rPr>
+          <w:rFonts w:ascii="Consolas" w:eastAsia="Times New Roman" w:hAnsi="Consolas" w:cs="Times New Roman"/>
+          <w:color w:val="569CD6"/>
+          <w:kern w:val="0"/>
+          <w:sz w:val="21"/>
+          <w:szCs w:val="21"/>
+          <w:lang w:eastAsia="pt-BR"/>
+          <w14:ligatures w14:val="none"/>
+        </w:rPr>
+        <w:t>span</w:t>
+      </w:r>
+      <w:proofErr w:type="spellEnd"/>
+      <w:r>
+        <w:rPr>
+          <w:rFonts w:ascii="Consolas" w:eastAsia="Times New Roman" w:hAnsi="Consolas" w:cs="Times New Roman"/>
+          <w:color w:val="CCCCCC"/>
+          <w:kern w:val="0"/>
+          <w:sz w:val="21"/>
+          <w:szCs w:val="21"/>
+          <w:lang w:eastAsia="pt-BR"/>
+          <w14:ligatures w14:val="none"/>
+        </w:rPr>
+        <w:t xml:space="preserve"> </w:t>
+      </w:r>
+      <w:proofErr w:type="spellStart"/>
+      <w:r>
+        <w:rPr>
+          <w:rFonts w:ascii="Consolas" w:eastAsia="Times New Roman" w:hAnsi="Consolas" w:cs="Times New Roman"/>
+          <w:color w:val="9CDCFE"/>
+          <w:kern w:val="0"/>
+          <w:sz w:val="21"/>
+          <w:szCs w:val="21"/>
+          <w:lang w:eastAsia="pt-BR"/>
+          <w14:ligatures w14:val="none"/>
+        </w:rPr>
+        <w:t>title</w:t>
+      </w:r>
+      <w:proofErr w:type="spellEnd"/>
+      <w:r>
+        <w:rPr>
+          <w:rFonts w:ascii="Consolas" w:eastAsia="Times New Roman" w:hAnsi="Consolas" w:cs="Times New Roman"/>
+          <w:color w:val="CCCCCC"/>
+          <w:kern w:val="0"/>
+          <w:sz w:val="21"/>
+          <w:szCs w:val="21"/>
+          <w:lang w:eastAsia="pt-BR"/>
+          <w14:ligatures w14:val="none"/>
+        </w:rPr>
+        <w:t>=</w:t>
+      </w:r>
+      <w:r>
+        <w:rPr>
+          <w:rFonts w:ascii="Consolas" w:eastAsia="Times New Roman" w:hAnsi="Consolas" w:cs="Times New Roman"/>
+          <w:color w:val="CE9178"/>
+          <w:kern w:val="0"/>
+          <w:sz w:val="21"/>
+          <w:szCs w:val="21"/>
+          <w:lang w:eastAsia="pt-BR"/>
+          <w14:ligatures w14:val="none"/>
+        </w:rPr>
+        <w:t xml:space="preserve">"United States </w:t>
+      </w:r>
+      <w:proofErr w:type="spellStart"/>
+      <w:r>
+        <w:rPr>
+          <w:rFonts w:ascii="Consolas" w:eastAsia="Times New Roman" w:hAnsi="Consolas" w:cs="Times New Roman"/>
+          <w:color w:val="CE9178"/>
+          <w:kern w:val="0"/>
+          <w:sz w:val="21"/>
+          <w:szCs w:val="21"/>
+          <w:lang w:eastAsia="pt-BR"/>
+          <w14:ligatures w14:val="none"/>
+        </w:rPr>
+        <w:t>of</w:t>
+      </w:r>
+      <w:proofErr w:type="spellEnd"/>
+      <w:r>
+        <w:rPr>
+          <w:rFonts w:ascii="Consolas" w:eastAsia="Times New Roman" w:hAnsi="Consolas" w:cs="Times New Roman"/>
+          <w:color w:val="CE9178"/>
+          <w:kern w:val="0"/>
+          <w:sz w:val="21"/>
+          <w:szCs w:val="21"/>
+          <w:lang w:eastAsia="pt-BR"/>
+          <w14:ligatures w14:val="none"/>
+        </w:rPr>
+        <w:t xml:space="preserve"> </w:t>
+      </w:r>
+      <w:proofErr w:type="spellStart"/>
+      <w:r>
+        <w:rPr>
+          <w:rFonts w:ascii="Consolas" w:eastAsia="Times New Roman" w:hAnsi="Consolas" w:cs="Times New Roman"/>
+          <w:color w:val="CE9178"/>
+          <w:kern w:val="0"/>
+          <w:sz w:val="21"/>
+          <w:szCs w:val="21"/>
+          <w:lang w:eastAsia="pt-BR"/>
+          <w14:ligatures w14:val="none"/>
+        </w:rPr>
+        <w:t>America</w:t>
+      </w:r>
+      <w:proofErr w:type="spellEnd"/>
+      <w:r>
+        <w:rPr>
+          <w:rFonts w:ascii="Consolas" w:eastAsia="Times New Roman" w:hAnsi="Consolas" w:cs="Times New Roman"/>
+          <w:color w:val="CE9178"/>
+          <w:kern w:val="0"/>
+          <w:sz w:val="21"/>
+          <w:szCs w:val="21"/>
+          <w:lang w:eastAsia="pt-BR"/>
+          <w14:ligatures w14:val="none"/>
+        </w:rPr>
+        <w:t>"</w:t>
+      </w:r>
+      <w:r>
+        <w:rPr>
+          <w:rFonts w:ascii="Consolas" w:eastAsia="Times New Roman" w:hAnsi="Consolas" w:cs="Times New Roman"/>
+          <w:color w:val="808080"/>
+          <w:kern w:val="0"/>
+          <w:sz w:val="21"/>
+          <w:szCs w:val="21"/>
+          <w:lang w:eastAsia="pt-BR"/>
+          <w14:ligatures w14:val="none"/>
+        </w:rPr>
+        <w:t>&gt;</w:t>
+      </w:r>
+      <w:r>
+        <w:rPr>
+          <w:rFonts w:ascii="Consolas" w:eastAsia="Times New Roman" w:hAnsi="Consolas" w:cs="Times New Roman"/>
+          <w:color w:val="CCCCCC"/>
+          <w:kern w:val="0"/>
+          <w:sz w:val="21"/>
+          <w:szCs w:val="21"/>
+          <w:lang w:eastAsia="pt-BR"/>
+          <w14:ligatures w14:val="none"/>
+        </w:rPr>
+        <w:t>USA</w:t>
+      </w:r>
+      <w:r>
+        <w:rPr>
+          <w:rFonts w:ascii="Consolas" w:eastAsia="Times New Roman" w:hAnsi="Consolas" w:cs="Times New Roman"/>
+          <w:color w:val="808080"/>
+          <w:kern w:val="0"/>
+          <w:sz w:val="21"/>
+          <w:szCs w:val="21"/>
+          <w:lang w:eastAsia="pt-BR"/>
+          <w14:ligatures w14:val="none"/>
+        </w:rPr>
+        <w:t>&lt;/</w:t>
+      </w:r>
+      <w:proofErr w:type="spellStart"/>
+      <w:r>
+        <w:rPr>
+          <w:rFonts w:ascii="Consolas" w:eastAsia="Times New Roman" w:hAnsi="Consolas" w:cs="Times New Roman"/>
+          <w:color w:val="569CD6"/>
+          <w:kern w:val="0"/>
+          <w:sz w:val="21"/>
+          <w:szCs w:val="21"/>
+          <w:lang w:eastAsia="pt-BR"/>
+          <w14:ligatures w14:val="none"/>
+        </w:rPr>
+        <w:t>span</w:t>
+      </w:r>
+      <w:proofErr w:type="spellEnd"/>
+      <w:r>
+        <w:rPr>
+          <w:rFonts w:ascii="Consolas" w:eastAsia="Times New Roman" w:hAnsi="Consolas" w:cs="Times New Roman"/>
+          <w:color w:val="808080"/>
+          <w:kern w:val="0"/>
+          <w:sz w:val="21"/>
+          <w:szCs w:val="21"/>
+          <w:lang w:eastAsia="pt-BR"/>
+          <w14:ligatures w14:val="none"/>
+        </w:rPr>
+        <w:t>&gt;&lt;/</w:t>
+      </w:r>
+      <w:r>
+        <w:rPr>
+          <w:rFonts w:ascii="Consolas" w:eastAsia="Times New Roman" w:hAnsi="Consolas" w:cs="Times New Roman"/>
+          <w:color w:val="569CD6"/>
+          <w:kern w:val="0"/>
+          <w:sz w:val="21"/>
+          <w:szCs w:val="21"/>
+          <w:lang w:eastAsia="pt-BR"/>
+          <w14:ligatures w14:val="none"/>
+        </w:rPr>
+        <w:t>p</w:t>
+      </w:r>
+      <w:r>
+        <w:rPr>
+          <w:rFonts w:ascii="Consolas" w:eastAsia="Times New Roman" w:hAnsi="Consolas" w:cs="Times New Roman"/>
+          <w:color w:val="808080"/>
+          <w:kern w:val="0"/>
+          <w:sz w:val="21"/>
+          <w:szCs w:val="21"/>
+          <w:lang w:eastAsia="pt-BR"/>
+          <w14:ligatures w14:val="none"/>
+        </w:rPr>
+        <w:t>&gt;</w:t>
+      </w:r>
+    </w:p>
+    <w:p>
+      <w:pPr>
+        <w:rPr>
+          <w:rFonts w:ascii="Aptos" w:hAnsi="Aptos"/>
+          <w:sz w:val="28"/>
+          <w:szCs w:val="28"/>
+        </w:rPr>
+      </w:pPr>
+    </w:p>
+    <w:p>
+      <w:pPr>
+        <w:rPr>
+          <w:rFonts w:ascii="Aptos" w:hAnsi="Aptos"/>
+          <w:sz w:val="28"/>
+          <w:szCs w:val="28"/>
+        </w:rPr>
+      </w:pPr>
     </w:p>
     <w:p>
       <w:pPr>
@@ -10385,6 +10674,7 @@
           <w:lang w:eastAsia="pt-BR"/>
           <w14:ligatures w14:val="none"/>
         </w:rPr>
+        <w:lastRenderedPageBreak/>
         <w:t xml:space="preserve">        </w:t>
       </w:r>
       <w:r>
@@ -12051,7 +12341,6 @@
           <w:szCs w:val="36"/>
           <w:highlight w:val="yellow"/>
         </w:rPr>
-        <w:lastRenderedPageBreak/>
         <w:t xml:space="preserve">LINKS EXTRENOS E PÁGINAS WEB </w:t>
       </w:r>
     </w:p>
@@ -14425,7 +14714,6 @@
           <w:szCs w:val="36"/>
           <w:highlight w:val="yellow"/>
         </w:rPr>
-        <w:lastRenderedPageBreak/>
         <w:t>MIDÍAS:</w:t>
       </w:r>
     </w:p>
@@ -16944,6 +17232,7 @@
           <w:lang w:eastAsia="pt-BR"/>
           <w14:ligatures w14:val="none"/>
         </w:rPr>
+        <w:lastRenderedPageBreak/>
         <w:t xml:space="preserve">    </w:t>
       </w:r>
       <w:r>
@@ -17475,7 +17764,6 @@
           <w:szCs w:val="28"/>
           <w:highlight w:val="yellow"/>
         </w:rPr>
-        <w:lastRenderedPageBreak/>
         <w:t>VÍDEOS:</w:t>
       </w:r>
       <w:r>
@@ -19998,6 +20286,7 @@
           <w:lang w:eastAsia="pt-BR"/>
           <w14:ligatures w14:val="none"/>
         </w:rPr>
+        <w:lastRenderedPageBreak/>
         <w:t xml:space="preserve">    </w:t>
       </w:r>
       <w:r>
@@ -20647,7 +20936,6 @@
           <w:szCs w:val="48"/>
           <w:highlight w:val="yellow"/>
         </w:rPr>
-        <w:lastRenderedPageBreak/>
         <w:t>CSS</w:t>
       </w:r>
     </w:p>
@@ -22961,6 +23249,7 @@
           <w:lang w:eastAsia="pt-BR"/>
           <w14:ligatures w14:val="none"/>
         </w:rPr>
+        <w:lastRenderedPageBreak/>
         <w:t xml:space="preserve">    </w:t>
       </w:r>
       <w:r>
@@ -23487,7 +23776,6 @@
           <w:szCs w:val="36"/>
           <w:highlight w:val="yellow"/>
         </w:rPr>
-        <w:lastRenderedPageBreak/>
         <w:t>CONFIGURAÇÃO GLOBAL</w:t>
       </w:r>
     </w:p>
@@ -24590,7 +24878,6 @@
           <w:szCs w:val="32"/>
           <w:highlight w:val="yellow"/>
         </w:rPr>
-        <w:lastRenderedPageBreak/>
         <w:t>CORES GRADIENTE</w:t>
       </w:r>
     </w:p>
@@ -26136,7 +26423,6 @@
           <w:sz w:val="28"/>
           <w:szCs w:val="28"/>
         </w:rPr>
-        <w:lastRenderedPageBreak/>
         <w:t>conteúdo do box branco:</w:t>
       </w:r>
     </w:p>
@@ -27347,6 +27633,7 @@
           <w:sz w:val="28"/>
           <w:szCs w:val="28"/>
         </w:rPr>
+        <w:lastRenderedPageBreak/>
         <w:t>1</w:t>
       </w:r>
       <w:proofErr w:type="gramStart"/>
@@ -29510,6 +29797,7 @@
           <w:lang w:eastAsia="pt-BR"/>
           <w14:ligatures w14:val="none"/>
         </w:rPr>
+        <w:lastRenderedPageBreak/>
         <w:t>        }</w:t>
       </w:r>
     </w:p>
@@ -29562,7 +29850,6 @@
           <w:sz w:val="28"/>
           <w:szCs w:val="28"/>
         </w:rPr>
-        <w:lastRenderedPageBreak/>
         <w:t>EXER17 – fonts02</w:t>
       </w:r>
     </w:p>
@@ -30944,6 +31231,7 @@
           <w:sz w:val="28"/>
           <w:szCs w:val="28"/>
         </w:rPr>
+        <w:lastRenderedPageBreak/>
         <w:t xml:space="preserve">O PRÓPRIO SITE JÁ IRÁ FORNECER O CSS DA </w:t>
       </w:r>
       <w:proofErr w:type="gramStart"/>
@@ -30998,7 +31286,6 @@
           <w:lang w:eastAsia="pt-BR"/>
           <w14:ligatures w14:val="none"/>
         </w:rPr>
-        <w:lastRenderedPageBreak/>
         <w:t xml:space="preserve">  </w:t>
       </w:r>
       <w:r>
@@ -32508,6 +32795,7 @@
           <w:sz w:val="28"/>
           <w:szCs w:val="28"/>
         </w:rPr>
+        <w:lastRenderedPageBreak/>
         <w:t>-TRUETYPE (TTF)</w:t>
       </w:r>
     </w:p>
@@ -32593,7 +32881,6 @@
           <w:sz w:val="28"/>
           <w:szCs w:val="28"/>
         </w:rPr>
-        <w:lastRenderedPageBreak/>
         <w:t>-SVG</w:t>
       </w:r>
     </w:p>
@@ -34780,7 +35067,6 @@
           <w:szCs w:val="40"/>
           <w:highlight w:val="yellow"/>
         </w:rPr>
-        <w:lastRenderedPageBreak/>
         <w:t>SELETORES PERSONALIZADOS</w:t>
       </w:r>
     </w:p>
@@ -36109,6 +36395,7 @@
           <w:lang w:eastAsia="pt-BR"/>
           <w14:ligatures w14:val="none"/>
         </w:rPr>
+        <w:lastRenderedPageBreak/>
         <w:t> </w:t>
       </w:r>
       <w:proofErr w:type="gramStart"/>
@@ -36599,7 +36886,6 @@
           <w:sz w:val="28"/>
           <w:szCs w:val="28"/>
         </w:rPr>
-        <w:lastRenderedPageBreak/>
         <w:t xml:space="preserve">note que usamos a </w:t>
       </w:r>
       <w:proofErr w:type="spellStart"/>
@@ -37754,7 +38040,6 @@
           <w:sz w:val="28"/>
           <w:szCs w:val="28"/>
         </w:rPr>
-        <w:lastRenderedPageBreak/>
         <w:t xml:space="preserve"> </w:t>
       </w:r>
       <w:r>
@@ -39524,7 +39809,6 @@
           <w:szCs w:val="36"/>
           <w:highlight w:val="yellow"/>
         </w:rPr>
-        <w:lastRenderedPageBreak/>
         <w:t>BORDA E CAIXA:</w:t>
       </w:r>
     </w:p>

</xml_diff>